<commit_message>
fixed docs up a bit
</commit_message>
<xml_diff>
--- a/documentation/documentation.docx
+++ b/documentation/documentation.docx
@@ -419,38 +419,14 @@
         <w:rPr>
           <w:rFonts w:ascii="Times New Roman" w:hAnsi="Times New Roman" w:cs="Times New Roman"/>
         </w:rPr>
-        <w:t>waste</w:t>
-      </w:r>
-      <w:r>
-        <w:rPr>
-          <w:rFonts w:ascii="Times New Roman" w:hAnsi="Times New Roman" w:cs="Times New Roman"/>
-        </w:rPr>
-        <w:t xml:space="preserve"> </w:t>
-      </w:r>
-      <w:r>
-        <w:rPr>
-          <w:rFonts w:ascii="Times New Roman" w:hAnsi="Times New Roman" w:cs="Times New Roman"/>
-        </w:rPr>
-        <w:t xml:space="preserve"> demonstrating</w:t>
+        <w:t>waste  demonstrating</w:t>
       </w:r>
       <w:proofErr w:type="gramEnd"/>
       <w:r>
         <w:rPr>
           <w:rFonts w:ascii="Times New Roman" w:hAnsi="Times New Roman" w:cs="Times New Roman"/>
         </w:rPr>
-        <w:t xml:space="preserve"> CNNs’ suitability in this domain [1]. </w:t>
-      </w:r>
-      <w:r>
-        <w:rPr>
-          <w:rFonts w:ascii="Times New Roman" w:hAnsi="Times New Roman" w:cs="Times New Roman"/>
-        </w:rPr>
-        <w:t>Also,</w:t>
-      </w:r>
-      <w:r>
-        <w:rPr>
-          <w:rFonts w:ascii="Times New Roman" w:hAnsi="Times New Roman" w:cs="Times New Roman"/>
-        </w:rPr>
-        <w:t xml:space="preserve"> Rathod </w:t>
+        <w:t xml:space="preserve"> CNNs’ suitability in this domain [1]. Also, Rathod </w:t>
       </w:r>
       <w:r>
         <w:rPr>
@@ -520,31 +496,7 @@
           <w:rFonts w:ascii="Times New Roman" w:hAnsi="Times New Roman" w:cs="Times New Roman"/>
         </w:rPr>
         <w:noBreakHyphen/>
-        <w:t>class classification</w:t>
-      </w:r>
-      <w:r>
-        <w:rPr>
-          <w:rFonts w:ascii="Times New Roman" w:hAnsi="Times New Roman" w:cs="Times New Roman"/>
-        </w:rPr>
-        <w:t xml:space="preserve"> which</w:t>
-      </w:r>
-      <w:r>
-        <w:rPr>
-          <w:rFonts w:ascii="Times New Roman" w:hAnsi="Times New Roman" w:cs="Times New Roman"/>
-        </w:rPr>
-        <w:t xml:space="preserve"> </w:t>
-      </w:r>
-      <w:r>
-        <w:rPr>
-          <w:rFonts w:ascii="Times New Roman" w:hAnsi="Times New Roman" w:cs="Times New Roman"/>
-        </w:rPr>
-        <w:t>showed</w:t>
-      </w:r>
-      <w:r>
-        <w:rPr>
-          <w:rFonts w:ascii="Times New Roman" w:hAnsi="Times New Roman" w:cs="Times New Roman"/>
-        </w:rPr>
-        <w:t xml:space="preserve"> that advanced models can effectively handle diverse waste types [3]. Shi </w:t>
+        <w:t xml:space="preserve">class classification which showed that advanced models can effectively handle diverse waste types [3]. Shi </w:t>
       </w:r>
       <w:r>
         <w:rPr>
@@ -1301,7 +1253,7 @@
           <w:rFonts w:ascii="Times New Roman" w:hAnsi="Times New Roman" w:cs="Times New Roman"/>
         </w:rPr>
         <w:pict w14:anchorId="3EDA678F">
-          <v:rect id="_x0000_i1064" style="width:0;height:1.5pt" o:hralign="center" o:hrstd="t" o:hr="t" fillcolor="#a0a0a0" stroked="f"/>
+          <v:rect id="_x0000_i1025" style="width:0;height:1.5pt" o:hralign="center" o:hrstd="t" o:hr="t" fillcolor="#a0a0a0" stroked="f"/>
         </w:pict>
       </w:r>
     </w:p>
@@ -1791,10 +1743,7 @@
     </w:tbl>
     <w:p>
       <w:pPr>
-        <w:numPr>
-          <w:ilvl w:val="0"/>
-          <w:numId w:val="9"/>
-        </w:numPr>
+        <w:ind w:left="360"/>
         <w:jc w:val="both"/>
         <w:rPr>
           <w:rFonts w:ascii="Times New Roman" w:hAnsi="Times New Roman" w:cs="Times New Roman"/>
@@ -1804,39 +1753,7 @@
         <w:rPr>
           <w:rFonts w:ascii="Times New Roman" w:hAnsi="Times New Roman" w:cs="Times New Roman"/>
         </w:rPr>
-        <w:t>The ensemble slightly improves accuracy compared to individual models.</w:t>
-      </w:r>
-    </w:p>
-    <w:p>
-      <w:pPr>
-        <w:numPr>
-          <w:ilvl w:val="0"/>
-          <w:numId w:val="9"/>
-        </w:numPr>
-        <w:jc w:val="both"/>
-        <w:rPr>
-          <w:rFonts w:ascii="Times New Roman" w:hAnsi="Times New Roman" w:cs="Times New Roman"/>
-        </w:rPr>
-      </w:pPr>
-      <w:proofErr w:type="gramStart"/>
-      <w:r>
-        <w:rPr>
-          <w:rFonts w:ascii="Times New Roman" w:hAnsi="Times New Roman" w:cs="Times New Roman"/>
-        </w:rPr>
-        <w:t>All of</w:t>
-      </w:r>
-      <w:proofErr w:type="gramEnd"/>
-      <w:r>
-        <w:rPr>
-          <w:rFonts w:ascii="Times New Roman" w:hAnsi="Times New Roman" w:cs="Times New Roman"/>
-        </w:rPr>
-        <w:t xml:space="preserve"> the models alone</w:t>
-      </w:r>
-      <w:r>
-        <w:rPr>
-          <w:rFonts w:ascii="Times New Roman" w:hAnsi="Times New Roman" w:cs="Times New Roman"/>
-        </w:rPr>
-        <w:t xml:space="preserve"> perform well, but combining models captures complementary strengths.</w:t>
+        <w:t>The ensemble achieved 78% accuracy, slightly higher than Random Forest and Logistic Regression (77%), and CNN (74%), indicating that combining models captures complementary strengths.</w:t>
       </w:r>
     </w:p>
     <w:p>
@@ -1946,6 +1863,7 @@
           <w:b/>
           <w:bCs/>
         </w:rPr>
+        <w:lastRenderedPageBreak/>
         <w:t>Figure 1</w:t>
       </w:r>
     </w:p>
@@ -2067,6 +1985,7 @@
           <w:ilvl w:val="0"/>
           <w:numId w:val="15"/>
         </w:numPr>
+        <w:jc w:val="both"/>
         <w:rPr>
           <w:rFonts w:ascii="Times New Roman" w:hAnsi="Times New Roman" w:cs="Times New Roman"/>
           <w:b/>
@@ -2079,11 +1998,16 @@
           <w:b/>
           <w:bCs/>
         </w:rPr>
-        <w:t>Conclusion</w:t>
-      </w:r>
-    </w:p>
-    <w:p>
-      <w:pPr>
+        <w:t>Practical Implications</w:t>
+      </w:r>
+    </w:p>
+    <w:p>
+      <w:pPr>
+        <w:pStyle w:val="ListParagraph"/>
+        <w:numPr>
+          <w:ilvl w:val="0"/>
+          <w:numId w:val="22"/>
+        </w:numPr>
         <w:jc w:val="both"/>
         <w:rPr>
           <w:rFonts w:ascii="Times New Roman" w:hAnsi="Times New Roman" w:cs="Times New Roman"/>
@@ -2093,11 +2017,16 @@
         <w:rPr>
           <w:rFonts w:ascii="Times New Roman" w:hAnsi="Times New Roman" w:cs="Times New Roman"/>
         </w:rPr>
-        <w:t>This project demonstrates an effective hybrid approach for trash classification using both deep learning and classical machine learning. The soft voting ensemble improves overall accuracy and robustness.</w:t>
-      </w:r>
-    </w:p>
-    <w:p>
-      <w:pPr>
+        <w:t>The proposed system can reliably classify trash images, but misclassification between visually similar items remains a challenge.</w:t>
+      </w:r>
+    </w:p>
+    <w:p>
+      <w:pPr>
+        <w:pStyle w:val="ListParagraph"/>
+        <w:numPr>
+          <w:ilvl w:val="0"/>
+          <w:numId w:val="22"/>
+        </w:numPr>
         <w:jc w:val="both"/>
         <w:rPr>
           <w:rFonts w:ascii="Times New Roman" w:hAnsi="Times New Roman" w:cs="Times New Roman"/>
@@ -2107,41 +2036,78 @@
         <w:rPr>
           <w:rFonts w:ascii="Times New Roman" w:hAnsi="Times New Roman" w:cs="Times New Roman"/>
         </w:rPr>
-        <w:t xml:space="preserve">The deployed </w:t>
+        <w:t>Using CNN feature extraction for classical models, combined with ensemble predictions, is an effective strategy for improving overall performance.</w:t>
+      </w:r>
+    </w:p>
+    <w:p>
+      <w:pPr>
+        <w:numPr>
+          <w:ilvl w:val="0"/>
+          <w:numId w:val="18"/>
+        </w:numPr>
+        <w:jc w:val="both"/>
+        <w:rPr>
+          <w:rFonts w:ascii="Times New Roman" w:hAnsi="Times New Roman" w:cs="Times New Roman"/>
+        </w:rPr>
+      </w:pPr>
+      <w:r>
+        <w:rPr>
+          <w:rFonts w:ascii="Times New Roman" w:hAnsi="Times New Roman" w:cs="Times New Roman"/>
+        </w:rPr>
+        <w:lastRenderedPageBreak/>
+        <w:t xml:space="preserve">With further data augmentation, more diverse training samples, and possibly fine-tuned pre-trained CNNs (e.g., </w:t>
       </w:r>
       <w:proofErr w:type="spellStart"/>
       <w:r>
         <w:rPr>
           <w:rFonts w:ascii="Times New Roman" w:hAnsi="Times New Roman" w:cs="Times New Roman"/>
         </w:rPr>
-        <w:t>FastAPI</w:t>
+        <w:t>MobileNet</w:t>
       </w:r>
       <w:proofErr w:type="spellEnd"/>
       <w:r>
         <w:rPr>
           <w:rFonts w:ascii="Times New Roman" w:hAnsi="Times New Roman" w:cs="Times New Roman"/>
         </w:rPr>
-        <w:t xml:space="preserve"> backend and React frontend enable practical usage for r</w:t>
-      </w:r>
-      <w:r>
-        <w:rPr>
-          <w:rFonts w:ascii="Times New Roman" w:hAnsi="Times New Roman" w:cs="Times New Roman"/>
-        </w:rPr>
-        <w:t xml:space="preserve">eal-time </w:t>
-      </w:r>
-      <w:proofErr w:type="gramStart"/>
-      <w:r>
-        <w:rPr>
-          <w:rFonts w:ascii="Times New Roman" w:hAnsi="Times New Roman" w:cs="Times New Roman"/>
-        </w:rPr>
-        <w:t>application</w:t>
-      </w:r>
-      <w:proofErr w:type="gramEnd"/>
-      <w:r>
-        <w:rPr>
-          <w:rFonts w:ascii="Times New Roman" w:hAnsi="Times New Roman" w:cs="Times New Roman"/>
-        </w:rPr>
-        <w:t>.</w:t>
+        <w:t xml:space="preserve">, </w:t>
+      </w:r>
+      <w:proofErr w:type="spellStart"/>
+      <w:r>
+        <w:rPr>
+          <w:rFonts w:ascii="Times New Roman" w:hAnsi="Times New Roman" w:cs="Times New Roman"/>
+        </w:rPr>
+        <w:t>ResNet</w:t>
+      </w:r>
+      <w:proofErr w:type="spellEnd"/>
+      <w:r>
+        <w:rPr>
+          <w:rFonts w:ascii="Times New Roman" w:hAnsi="Times New Roman" w:cs="Times New Roman"/>
+        </w:rPr>
+        <w:t>), performance could improve, particularly for the more confusing class pairs.</w:t>
+      </w:r>
+    </w:p>
+    <w:p>
+      <w:pPr>
+        <w:numPr>
+          <w:ilvl w:val="0"/>
+          <w:numId w:val="18"/>
+        </w:numPr>
+        <w:jc w:val="both"/>
+        <w:rPr>
+          <w:rFonts w:ascii="Times New Roman" w:hAnsi="Times New Roman" w:cs="Times New Roman"/>
+        </w:rPr>
+      </w:pPr>
+      <w:r>
+        <w:rPr>
+          <w:rFonts w:ascii="Times New Roman" w:hAnsi="Times New Roman" w:cs="Times New Roman"/>
+        </w:rPr>
+        <w:t xml:space="preserve">Moreover, with access to more high quality and premium data resources (as opposed to DuckDuckGo), </w:t>
+      </w:r>
+      <w:r>
+        <w:rPr>
+          <w:rFonts w:ascii="Times New Roman" w:hAnsi="Times New Roman" w:cs="Times New Roman"/>
+        </w:rPr>
+        <w:t>the model’s performance would be significantly enhanced.</w:t>
       </w:r>
     </w:p>
     <w:p>
@@ -2163,7 +2129,90 @@
           <w:b/>
           <w:bCs/>
         </w:rPr>
-        <w:lastRenderedPageBreak/>
+        <w:t>Conclusion</w:t>
+      </w:r>
+    </w:p>
+    <w:p>
+      <w:pPr>
+        <w:jc w:val="both"/>
+        <w:rPr>
+          <w:rFonts w:ascii="Times New Roman" w:hAnsi="Times New Roman" w:cs="Times New Roman"/>
+        </w:rPr>
+      </w:pPr>
+      <w:r>
+        <w:rPr>
+          <w:rFonts w:ascii="Times New Roman" w:hAnsi="Times New Roman" w:cs="Times New Roman"/>
+        </w:rPr>
+        <w:t>This project demonstrates an effective hybrid approach for trash classification using both deep learning and classical machine learning. The soft voting ensemble improves overall accuracy and robustness.</w:t>
+      </w:r>
+    </w:p>
+    <w:p>
+      <w:pPr>
+        <w:jc w:val="both"/>
+        <w:rPr>
+          <w:rFonts w:ascii="Times New Roman" w:hAnsi="Times New Roman" w:cs="Times New Roman"/>
+        </w:rPr>
+      </w:pPr>
+      <w:r>
+        <w:rPr>
+          <w:rFonts w:ascii="Times New Roman" w:hAnsi="Times New Roman" w:cs="Times New Roman"/>
+        </w:rPr>
+        <w:t xml:space="preserve">The deployed </w:t>
+      </w:r>
+      <w:proofErr w:type="spellStart"/>
+      <w:r>
+        <w:rPr>
+          <w:rFonts w:ascii="Times New Roman" w:hAnsi="Times New Roman" w:cs="Times New Roman"/>
+        </w:rPr>
+        <w:t>FastAPI</w:t>
+      </w:r>
+      <w:proofErr w:type="spellEnd"/>
+      <w:r>
+        <w:rPr>
+          <w:rFonts w:ascii="Times New Roman" w:hAnsi="Times New Roman" w:cs="Times New Roman"/>
+        </w:rPr>
+        <w:t xml:space="preserve"> backend and React frontend enable practical usage for r</w:t>
+      </w:r>
+      <w:r>
+        <w:rPr>
+          <w:rFonts w:ascii="Times New Roman" w:hAnsi="Times New Roman" w:cs="Times New Roman"/>
+        </w:rPr>
+        <w:t xml:space="preserve">eal-time </w:t>
+      </w:r>
+      <w:proofErr w:type="gramStart"/>
+      <w:r>
+        <w:rPr>
+          <w:rFonts w:ascii="Times New Roman" w:hAnsi="Times New Roman" w:cs="Times New Roman"/>
+        </w:rPr>
+        <w:t>application</w:t>
+      </w:r>
+      <w:proofErr w:type="gramEnd"/>
+      <w:r>
+        <w:rPr>
+          <w:rFonts w:ascii="Times New Roman" w:hAnsi="Times New Roman" w:cs="Times New Roman"/>
+        </w:rPr>
+        <w:t>.</w:t>
+      </w:r>
+    </w:p>
+    <w:p>
+      <w:pPr>
+        <w:pStyle w:val="ListParagraph"/>
+        <w:numPr>
+          <w:ilvl w:val="0"/>
+          <w:numId w:val="15"/>
+        </w:numPr>
+        <w:rPr>
+          <w:rFonts w:ascii="Times New Roman" w:hAnsi="Times New Roman" w:cs="Times New Roman"/>
+          <w:b/>
+          <w:bCs/>
+        </w:rPr>
+      </w:pPr>
+      <w:r>
+        <w:rPr>
+          <w:rFonts w:ascii="Times New Roman" w:hAnsi="Times New Roman" w:cs="Times New Roman"/>
+          <w:b/>
+          <w:bCs/>
+        </w:rPr>
         <w:t>Tools &amp; Libraries</w:t>
       </w:r>
     </w:p>
@@ -2523,7 +2572,6 @@
           <w:b/>
           <w:bCs/>
         </w:rPr>
-        <w:lastRenderedPageBreak/>
         <w:t>References:</w:t>
       </w:r>
     </w:p>
@@ -2691,6 +2739,232 @@
 <file path=word/numbering.xml><?xml version="1.0" encoding="utf-8"?>
 <w:numbering xmlns:wpc="http://schemas.microsoft.com/office/word/2010/wordprocessingCanvas" xmlns:cx="http://schemas.microsoft.com/office/drawing/2014/chartex" xmlns:cx1="http://schemas.microsoft.com/office/drawing/2015/9/8/chartex" xmlns:cx2="http://schemas.microsoft.com/office/drawing/2015/10/21/chartex" xmlns:cx3="http://schemas.microsoft.com/office/drawing/2016/5/9/chartex" xmlns:cx4="http://schemas.microsoft.com/office/drawing/2016/5/10/chartex" xmlns:cx5="http://schemas.microsoft.com/office/drawing/2016/5/11/chartex" xmlns:cx6="http://schemas.microsoft.com/office/drawing/2016/5/12/chartex" xmlns:cx7="http://schemas.microsoft.com/office/drawing/2016/5/13/chartex" xmlns:cx8="http://schemas.microsoft.com/office/drawing/2016/5/14/chartex" xmlns:mc="http://schemas.openxmlformats.org/markup-compatibility/2006" xmlns:aink="http://schemas.microsoft.com/office/drawing/2016/ink" xmlns:am3d="http://schemas.microsoft.com/office/drawing/2017/model3d" xmlns:o="urn:schemas-microsoft-com:office:office" xmlns:oel="http://schemas.microsoft.com/office/2019/extlst" xmlns:r="http://schemas.openxmlformats.org/officeDocument/2006/relationships" xmlns:m="http://schemas.openxmlformats.org/officeDocument/2006/math" xmlns:v="urn:schemas-microsoft-com:vml" xmlns:wp14="http://schemas.microsoft.com/office/word/2010/wordprocessingDrawing" xmlns:wp="http://schemas.openxmlformats.org/drawingml/2006/wordprocessingDrawing" xmlns:w10="urn:schemas-microsoft-com:office:word" xmlns:w="http://schemas.openxmlformats.org/wordprocessingml/2006/main" xmlns:w14="http://schemas.microsoft.com/office/word/2010/wordml" xmlns:w15="http://schemas.microsoft.com/office/word/2012/wordml" xmlns:w16cex="http://schemas.microsoft.com/office/word/2018/wordml/cex" xmlns:w16cid="http://schemas.microsoft.com/office/word/2016/wordml/cid" xmlns:w16="http://schemas.microsoft.com/office/word/2018/wordml" xmlns:w16du="http://schemas.microsoft.com/office/word/2023/wordml/word16du" xmlns:w16sdtdh="http://schemas.microsoft.com/office/word/2020/wordml/sdtdatahash" xmlns:w16sdtfl="http://schemas.microsoft.com/office/word/2024/wordml/sdtformatlock" xmlns:w16se="http://schemas.microsoft.com/office/word/2015/wordml/symex" xmlns:wpg="http://schemas.microsoft.com/office/word/2010/wordprocessingGroup" xmlns:wpi="http://schemas.microsoft.com/office/word/2010/wordprocessingInk" xmlns:wne="http://schemas.microsoft.com/office/word/2006/wordml" xmlns:wps="http://schemas.microsoft.com/office/word/2010/wordprocessingShape" mc:Ignorable="w14 w15 w16se w16cid w16 w16cex w16sdtdh w16sdtfl w16du wp14">
   <w:abstractNum w:abstractNumId="0" w15:restartNumberingAfterBreak="0">
+    <w:nsid w:val="0086522F"/>
+    <w:multiLevelType w:val="hybridMultilevel"/>
+    <w:tmpl w:val="AAA4CD30"/>
+    <w:lvl w:ilvl="0" w:tplc="04090001">
+      <w:start w:val="1"/>
+      <w:numFmt w:val="bullet"/>
+      <w:lvlText w:val=""/>
+      <w:lvlJc w:val="left"/>
+      <w:pPr>
+        <w:ind w:left="1080" w:hanging="360"/>
+      </w:pPr>
+      <w:rPr>
+        <w:rFonts w:ascii="Symbol" w:hAnsi="Symbol" w:hint="default"/>
+      </w:rPr>
+    </w:lvl>
+    <w:lvl w:ilvl="1" w:tplc="04090003" w:tentative="1">
+      <w:start w:val="1"/>
+      <w:numFmt w:val="bullet"/>
+      <w:lvlText w:val="o"/>
+      <w:lvlJc w:val="left"/>
+      <w:pPr>
+        <w:ind w:left="1800" w:hanging="360"/>
+      </w:pPr>
+      <w:rPr>
+        <w:rFonts w:ascii="Courier New" w:hAnsi="Courier New" w:cs="Courier New" w:hint="default"/>
+      </w:rPr>
+    </w:lvl>
+    <w:lvl w:ilvl="2" w:tplc="04090005" w:tentative="1">
+      <w:start w:val="1"/>
+      <w:numFmt w:val="bullet"/>
+      <w:lvlText w:val=""/>
+      <w:lvlJc w:val="left"/>
+      <w:pPr>
+        <w:ind w:left="2520" w:hanging="360"/>
+      </w:pPr>
+      <w:rPr>
+        <w:rFonts w:ascii="Wingdings" w:hAnsi="Wingdings" w:hint="default"/>
+      </w:rPr>
+    </w:lvl>
+    <w:lvl w:ilvl="3" w:tplc="04090001" w:tentative="1">
+      <w:start w:val="1"/>
+      <w:numFmt w:val="bullet"/>
+      <w:lvlText w:val=""/>
+      <w:lvlJc w:val="left"/>
+      <w:pPr>
+        <w:ind w:left="3240" w:hanging="360"/>
+      </w:pPr>
+      <w:rPr>
+        <w:rFonts w:ascii="Symbol" w:hAnsi="Symbol" w:hint="default"/>
+      </w:rPr>
+    </w:lvl>
+    <w:lvl w:ilvl="4" w:tplc="04090003" w:tentative="1">
+      <w:start w:val="1"/>
+      <w:numFmt w:val="bullet"/>
+      <w:lvlText w:val="o"/>
+      <w:lvlJc w:val="left"/>
+      <w:pPr>
+        <w:ind w:left="3960" w:hanging="360"/>
+      </w:pPr>
+      <w:rPr>
+        <w:rFonts w:ascii="Courier New" w:hAnsi="Courier New" w:cs="Courier New" w:hint="default"/>
+      </w:rPr>
+    </w:lvl>
+    <w:lvl w:ilvl="5" w:tplc="04090005" w:tentative="1">
+      <w:start w:val="1"/>
+      <w:numFmt w:val="bullet"/>
+      <w:lvlText w:val=""/>
+      <w:lvlJc w:val="left"/>
+      <w:pPr>
+        <w:ind w:left="4680" w:hanging="360"/>
+      </w:pPr>
+      <w:rPr>
+        <w:rFonts w:ascii="Wingdings" w:hAnsi="Wingdings" w:hint="default"/>
+      </w:rPr>
+    </w:lvl>
+    <w:lvl w:ilvl="6" w:tplc="04090001" w:tentative="1">
+      <w:start w:val="1"/>
+      <w:numFmt w:val="bullet"/>
+      <w:lvlText w:val=""/>
+      <w:lvlJc w:val="left"/>
+      <w:pPr>
+        <w:ind w:left="5400" w:hanging="360"/>
+      </w:pPr>
+      <w:rPr>
+        <w:rFonts w:ascii="Symbol" w:hAnsi="Symbol" w:hint="default"/>
+      </w:rPr>
+    </w:lvl>
+    <w:lvl w:ilvl="7" w:tplc="04090003" w:tentative="1">
+      <w:start w:val="1"/>
+      <w:numFmt w:val="bullet"/>
+      <w:lvlText w:val="o"/>
+      <w:lvlJc w:val="left"/>
+      <w:pPr>
+        <w:ind w:left="6120" w:hanging="360"/>
+      </w:pPr>
+      <w:rPr>
+        <w:rFonts w:ascii="Courier New" w:hAnsi="Courier New" w:cs="Courier New" w:hint="default"/>
+      </w:rPr>
+    </w:lvl>
+    <w:lvl w:ilvl="8" w:tplc="04090005" w:tentative="1">
+      <w:start w:val="1"/>
+      <w:numFmt w:val="bullet"/>
+      <w:lvlText w:val=""/>
+      <w:lvlJc w:val="left"/>
+      <w:pPr>
+        <w:ind w:left="6840" w:hanging="360"/>
+      </w:pPr>
+      <w:rPr>
+        <w:rFonts w:ascii="Wingdings" w:hAnsi="Wingdings" w:hint="default"/>
+      </w:rPr>
+    </w:lvl>
+  </w:abstractNum>
+  <w:abstractNum w:abstractNumId="1" w15:restartNumberingAfterBreak="0">
+    <w:nsid w:val="0C3F1030"/>
+    <w:multiLevelType w:val="hybridMultilevel"/>
+    <w:tmpl w:val="8266ED5A"/>
+    <w:lvl w:ilvl="0" w:tplc="04090001">
+      <w:start w:val="1"/>
+      <w:numFmt w:val="bullet"/>
+      <w:lvlText w:val=""/>
+      <w:lvlJc w:val="left"/>
+      <w:pPr>
+        <w:ind w:left="1080" w:hanging="360"/>
+      </w:pPr>
+      <w:rPr>
+        <w:rFonts w:ascii="Symbol" w:hAnsi="Symbol" w:hint="default"/>
+      </w:rPr>
+    </w:lvl>
+    <w:lvl w:ilvl="1" w:tplc="04090003" w:tentative="1">
+      <w:start w:val="1"/>
+      <w:numFmt w:val="bullet"/>
+      <w:lvlText w:val="o"/>
+      <w:lvlJc w:val="left"/>
+      <w:pPr>
+        <w:ind w:left="1800" w:hanging="360"/>
+      </w:pPr>
+      <w:rPr>
+        <w:rFonts w:ascii="Courier New" w:hAnsi="Courier New" w:cs="Courier New" w:hint="default"/>
+      </w:rPr>
+    </w:lvl>
+    <w:lvl w:ilvl="2" w:tplc="04090005" w:tentative="1">
+      <w:start w:val="1"/>
+      <w:numFmt w:val="bullet"/>
+      <w:lvlText w:val=""/>
+      <w:lvlJc w:val="left"/>
+      <w:pPr>
+        <w:ind w:left="2520" w:hanging="360"/>
+      </w:pPr>
+      <w:rPr>
+        <w:rFonts w:ascii="Wingdings" w:hAnsi="Wingdings" w:hint="default"/>
+      </w:rPr>
+    </w:lvl>
+    <w:lvl w:ilvl="3" w:tplc="04090001" w:tentative="1">
+      <w:start w:val="1"/>
+      <w:numFmt w:val="bullet"/>
+      <w:lvlText w:val=""/>
+      <w:lvlJc w:val="left"/>
+      <w:pPr>
+        <w:ind w:left="3240" w:hanging="360"/>
+      </w:pPr>
+      <w:rPr>
+        <w:rFonts w:ascii="Symbol" w:hAnsi="Symbol" w:hint="default"/>
+      </w:rPr>
+    </w:lvl>
+    <w:lvl w:ilvl="4" w:tplc="04090003" w:tentative="1">
+      <w:start w:val="1"/>
+      <w:numFmt w:val="bullet"/>
+      <w:lvlText w:val="o"/>
+      <w:lvlJc w:val="left"/>
+      <w:pPr>
+        <w:ind w:left="3960" w:hanging="360"/>
+      </w:pPr>
+      <w:rPr>
+        <w:rFonts w:ascii="Courier New" w:hAnsi="Courier New" w:cs="Courier New" w:hint="default"/>
+      </w:rPr>
+    </w:lvl>
+    <w:lvl w:ilvl="5" w:tplc="04090005" w:tentative="1">
+      <w:start w:val="1"/>
+      <w:numFmt w:val="bullet"/>
+      <w:lvlText w:val=""/>
+      <w:lvlJc w:val="left"/>
+      <w:pPr>
+        <w:ind w:left="4680" w:hanging="360"/>
+      </w:pPr>
+      <w:rPr>
+        <w:rFonts w:ascii="Wingdings" w:hAnsi="Wingdings" w:hint="default"/>
+      </w:rPr>
+    </w:lvl>
+    <w:lvl w:ilvl="6" w:tplc="04090001" w:tentative="1">
+      <w:start w:val="1"/>
+      <w:numFmt w:val="bullet"/>
+      <w:lvlText w:val=""/>
+      <w:lvlJc w:val="left"/>
+      <w:pPr>
+        <w:ind w:left="5400" w:hanging="360"/>
+      </w:pPr>
+      <w:rPr>
+        <w:rFonts w:ascii="Symbol" w:hAnsi="Symbol" w:hint="default"/>
+      </w:rPr>
+    </w:lvl>
+    <w:lvl w:ilvl="7" w:tplc="04090003" w:tentative="1">
+      <w:start w:val="1"/>
+      <w:numFmt w:val="bullet"/>
+      <w:lvlText w:val="o"/>
+      <w:lvlJc w:val="left"/>
+      <w:pPr>
+        <w:ind w:left="6120" w:hanging="360"/>
+      </w:pPr>
+      <w:rPr>
+        <w:rFonts w:ascii="Courier New" w:hAnsi="Courier New" w:cs="Courier New" w:hint="default"/>
+      </w:rPr>
+    </w:lvl>
+    <w:lvl w:ilvl="8" w:tplc="04090005" w:tentative="1">
+      <w:start w:val="1"/>
+      <w:numFmt w:val="bullet"/>
+      <w:lvlText w:val=""/>
+      <w:lvlJc w:val="left"/>
+      <w:pPr>
+        <w:ind w:left="6840" w:hanging="360"/>
+      </w:pPr>
+      <w:rPr>
+        <w:rFonts w:ascii="Wingdings" w:hAnsi="Wingdings" w:hint="default"/>
+      </w:rPr>
+    </w:lvl>
+  </w:abstractNum>
+  <w:abstractNum w:abstractNumId="2" w15:restartNumberingAfterBreak="0">
     <w:nsid w:val="187870EB"/>
     <w:multiLevelType w:val="multilevel"/>
     <w:tmpl w:val="5ECE7E26"/>
@@ -2839,7 +3113,7 @@
       </w:rPr>
     </w:lvl>
   </w:abstractNum>
-  <w:abstractNum w:abstractNumId="1" w15:restartNumberingAfterBreak="0">
+  <w:abstractNum w:abstractNumId="3" w15:restartNumberingAfterBreak="0">
     <w:nsid w:val="190D4A5F"/>
     <w:multiLevelType w:val="multilevel"/>
     <w:tmpl w:val="BBE6EE10"/>
@@ -2988,7 +3262,156 @@
       </w:rPr>
     </w:lvl>
   </w:abstractNum>
-  <w:abstractNum w:abstractNumId="2" w15:restartNumberingAfterBreak="0">
+  <w:abstractNum w:abstractNumId="4" w15:restartNumberingAfterBreak="0">
+    <w:nsid w:val="2A007EE2"/>
+    <w:multiLevelType w:val="multilevel"/>
+    <w:tmpl w:val="15825B3A"/>
+    <w:lvl w:ilvl="0">
+      <w:start w:val="1"/>
+      <w:numFmt w:val="bullet"/>
+      <w:lvlText w:val=""/>
+      <w:lvlJc w:val="left"/>
+      <w:pPr>
+        <w:tabs>
+          <w:tab w:val="num" w:pos="720"/>
+        </w:tabs>
+        <w:ind w:left="720" w:hanging="360"/>
+      </w:pPr>
+      <w:rPr>
+        <w:rFonts w:ascii="Symbol" w:hAnsi="Symbol" w:hint="default"/>
+        <w:sz w:val="20"/>
+      </w:rPr>
+    </w:lvl>
+    <w:lvl w:ilvl="1" w:tentative="1">
+      <w:start w:val="1"/>
+      <w:numFmt w:val="bullet"/>
+      <w:lvlText w:val="o"/>
+      <w:lvlJc w:val="left"/>
+      <w:pPr>
+        <w:tabs>
+          <w:tab w:val="num" w:pos="1440"/>
+        </w:tabs>
+        <w:ind w:left="1440" w:hanging="360"/>
+      </w:pPr>
+      <w:rPr>
+        <w:rFonts w:ascii="Courier New" w:hAnsi="Courier New" w:hint="default"/>
+        <w:sz w:val="20"/>
+      </w:rPr>
+    </w:lvl>
+    <w:lvl w:ilvl="2" w:tentative="1">
+      <w:start w:val="1"/>
+      <w:numFmt w:val="bullet"/>
+      <w:lvlText w:val=""/>
+      <w:lvlJc w:val="left"/>
+      <w:pPr>
+        <w:tabs>
+          <w:tab w:val="num" w:pos="2160"/>
+        </w:tabs>
+        <w:ind w:left="2160" w:hanging="360"/>
+      </w:pPr>
+      <w:rPr>
+        <w:rFonts w:ascii="Wingdings" w:hAnsi="Wingdings" w:hint="default"/>
+        <w:sz w:val="20"/>
+      </w:rPr>
+    </w:lvl>
+    <w:lvl w:ilvl="3" w:tentative="1">
+      <w:start w:val="1"/>
+      <w:numFmt w:val="bullet"/>
+      <w:lvlText w:val=""/>
+      <w:lvlJc w:val="left"/>
+      <w:pPr>
+        <w:tabs>
+          <w:tab w:val="num" w:pos="2880"/>
+        </w:tabs>
+        <w:ind w:left="2880" w:hanging="360"/>
+      </w:pPr>
+      <w:rPr>
+        <w:rFonts w:ascii="Wingdings" w:hAnsi="Wingdings" w:hint="default"/>
+        <w:sz w:val="20"/>
+      </w:rPr>
+    </w:lvl>
+    <w:lvl w:ilvl="4" w:tentative="1">
+      <w:start w:val="1"/>
+      <w:numFmt w:val="bullet"/>
+      <w:lvlText w:val=""/>
+      <w:lvlJc w:val="left"/>
+      <w:pPr>
+        <w:tabs>
+          <w:tab w:val="num" w:pos="3600"/>
+        </w:tabs>
+        <w:ind w:left="3600" w:hanging="360"/>
+      </w:pPr>
+      <w:rPr>
+        <w:rFonts w:ascii="Wingdings" w:hAnsi="Wingdings" w:hint="default"/>
+        <w:sz w:val="20"/>
+      </w:rPr>
+    </w:lvl>
+    <w:lvl w:ilvl="5" w:tentative="1">
+      <w:start w:val="1"/>
+      <w:numFmt w:val="bullet"/>
+      <w:lvlText w:val=""/>
+      <w:lvlJc w:val="left"/>
+      <w:pPr>
+        <w:tabs>
+          <w:tab w:val="num" w:pos="4320"/>
+        </w:tabs>
+        <w:ind w:left="4320" w:hanging="360"/>
+      </w:pPr>
+      <w:rPr>
+        <w:rFonts w:ascii="Wingdings" w:hAnsi="Wingdings" w:hint="default"/>
+        <w:sz w:val="20"/>
+      </w:rPr>
+    </w:lvl>
+    <w:lvl w:ilvl="6" w:tentative="1">
+      <w:start w:val="1"/>
+      <w:numFmt w:val="bullet"/>
+      <w:lvlText w:val=""/>
+      <w:lvlJc w:val="left"/>
+      <w:pPr>
+        <w:tabs>
+          <w:tab w:val="num" w:pos="5040"/>
+        </w:tabs>
+        <w:ind w:left="5040" w:hanging="360"/>
+      </w:pPr>
+      <w:rPr>
+        <w:rFonts w:ascii="Wingdings" w:hAnsi="Wingdings" w:hint="default"/>
+        <w:sz w:val="20"/>
+      </w:rPr>
+    </w:lvl>
+    <w:lvl w:ilvl="7" w:tentative="1">
+      <w:start w:val="1"/>
+      <w:numFmt w:val="bullet"/>
+      <w:lvlText w:val=""/>
+      <w:lvlJc w:val="left"/>
+      <w:pPr>
+        <w:tabs>
+          <w:tab w:val="num" w:pos="5760"/>
+        </w:tabs>
+        <w:ind w:left="5760" w:hanging="360"/>
+      </w:pPr>
+      <w:rPr>
+        <w:rFonts w:ascii="Wingdings" w:hAnsi="Wingdings" w:hint="default"/>
+        <w:sz w:val="20"/>
+      </w:rPr>
+    </w:lvl>
+    <w:lvl w:ilvl="8" w:tentative="1">
+      <w:start w:val="1"/>
+      <w:numFmt w:val="bullet"/>
+      <w:lvlText w:val=""/>
+      <w:lvlJc w:val="left"/>
+      <w:pPr>
+        <w:tabs>
+          <w:tab w:val="num" w:pos="6480"/>
+        </w:tabs>
+        <w:ind w:left="6480" w:hanging="360"/>
+      </w:pPr>
+      <w:rPr>
+        <w:rFonts w:ascii="Wingdings" w:hAnsi="Wingdings" w:hint="default"/>
+        <w:sz w:val="20"/>
+      </w:rPr>
+    </w:lvl>
+  </w:abstractNum>
+  <w:abstractNum w:abstractNumId="5" w15:restartNumberingAfterBreak="0">
     <w:nsid w:val="2B0926EB"/>
     <w:multiLevelType w:val="multilevel"/>
     <w:tmpl w:val="97A63B8E"/>
@@ -3137,7 +3560,7 @@
       </w:rPr>
     </w:lvl>
   </w:abstractNum>
-  <w:abstractNum w:abstractNumId="3" w15:restartNumberingAfterBreak="0">
+  <w:abstractNum w:abstractNumId="6" w15:restartNumberingAfterBreak="0">
     <w:nsid w:val="2E7C754D"/>
     <w:multiLevelType w:val="multilevel"/>
     <w:tmpl w:val="93EC7186"/>
@@ -3286,7 +3709,7 @@
       </w:rPr>
     </w:lvl>
   </w:abstractNum>
-  <w:abstractNum w:abstractNumId="4" w15:restartNumberingAfterBreak="0">
+  <w:abstractNum w:abstractNumId="7" w15:restartNumberingAfterBreak="0">
     <w:nsid w:val="38D515CC"/>
     <w:multiLevelType w:val="multilevel"/>
     <w:tmpl w:val="BF0A618C"/>
@@ -3435,7 +3858,7 @@
       </w:rPr>
     </w:lvl>
   </w:abstractNum>
-  <w:abstractNum w:abstractNumId="5" w15:restartNumberingAfterBreak="0">
+  <w:abstractNum w:abstractNumId="8" w15:restartNumberingAfterBreak="0">
     <w:nsid w:val="47E279D5"/>
     <w:multiLevelType w:val="multilevel"/>
     <w:tmpl w:val="CDEE98A0"/>
@@ -3556,7 +3979,7 @@
       </w:rPr>
     </w:lvl>
   </w:abstractNum>
-  <w:abstractNum w:abstractNumId="6" w15:restartNumberingAfterBreak="0">
+  <w:abstractNum w:abstractNumId="9" w15:restartNumberingAfterBreak="0">
     <w:nsid w:val="48C73FA1"/>
     <w:multiLevelType w:val="multilevel"/>
     <w:tmpl w:val="64F45960"/>
@@ -3705,7 +4128,7 @@
       </w:rPr>
     </w:lvl>
   </w:abstractNum>
-  <w:abstractNum w:abstractNumId="7" w15:restartNumberingAfterBreak="0">
+  <w:abstractNum w:abstractNumId="10" w15:restartNumberingAfterBreak="0">
     <w:nsid w:val="4B3040B5"/>
     <w:multiLevelType w:val="multilevel"/>
     <w:tmpl w:val="55C61886"/>
@@ -3854,7 +4277,7 @@
       </w:rPr>
     </w:lvl>
   </w:abstractNum>
-  <w:abstractNum w:abstractNumId="8" w15:restartNumberingAfterBreak="0">
+  <w:abstractNum w:abstractNumId="11" w15:restartNumberingAfterBreak="0">
     <w:nsid w:val="4E320CFA"/>
     <w:multiLevelType w:val="multilevel"/>
     <w:tmpl w:val="02C23C40"/>
@@ -4003,7 +4426,7 @@
       </w:rPr>
     </w:lvl>
   </w:abstractNum>
-  <w:abstractNum w:abstractNumId="9" w15:restartNumberingAfterBreak="0">
+  <w:abstractNum w:abstractNumId="12" w15:restartNumberingAfterBreak="0">
     <w:nsid w:val="50B60A39"/>
     <w:multiLevelType w:val="multilevel"/>
     <w:tmpl w:val="C0389C48"/>
@@ -4152,7 +4575,7 @@
       </w:rPr>
     </w:lvl>
   </w:abstractNum>
-  <w:abstractNum w:abstractNumId="10" w15:restartNumberingAfterBreak="0">
+  <w:abstractNum w:abstractNumId="13" w15:restartNumberingAfterBreak="0">
     <w:nsid w:val="5D0D11BD"/>
     <w:multiLevelType w:val="multilevel"/>
     <w:tmpl w:val="7C2AD042"/>
@@ -4301,7 +4724,7 @@
       </w:rPr>
     </w:lvl>
   </w:abstractNum>
-  <w:abstractNum w:abstractNumId="11" w15:restartNumberingAfterBreak="0">
+  <w:abstractNum w:abstractNumId="14" w15:restartNumberingAfterBreak="0">
     <w:nsid w:val="5FE5291D"/>
     <w:multiLevelType w:val="multilevel"/>
     <w:tmpl w:val="CDEE98A0"/>
@@ -4422,7 +4845,7 @@
       </w:rPr>
     </w:lvl>
   </w:abstractNum>
-  <w:abstractNum w:abstractNumId="12" w15:restartNumberingAfterBreak="0">
+  <w:abstractNum w:abstractNumId="15" w15:restartNumberingAfterBreak="0">
     <w:nsid w:val="60A266F6"/>
     <w:multiLevelType w:val="multilevel"/>
     <w:tmpl w:val="6FAA58F0"/>
@@ -4571,7 +4994,7 @@
       </w:rPr>
     </w:lvl>
   </w:abstractNum>
-  <w:abstractNum w:abstractNumId="13" w15:restartNumberingAfterBreak="0">
+  <w:abstractNum w:abstractNumId="16" w15:restartNumberingAfterBreak="0">
     <w:nsid w:val="652469C9"/>
     <w:multiLevelType w:val="hybridMultilevel"/>
     <w:tmpl w:val="4030E8D6"/>
@@ -4657,7 +5080,7 @@
       </w:pPr>
     </w:lvl>
   </w:abstractNum>
-  <w:abstractNum w:abstractNumId="14" w15:restartNumberingAfterBreak="0">
+  <w:abstractNum w:abstractNumId="17" w15:restartNumberingAfterBreak="0">
     <w:nsid w:val="6A9C407A"/>
     <w:multiLevelType w:val="multilevel"/>
     <w:tmpl w:val="86525FA6"/>
@@ -4806,7 +5229,206 @@
       </w:rPr>
     </w:lvl>
   </w:abstractNum>
-  <w:abstractNum w:abstractNumId="15" w15:restartNumberingAfterBreak="0">
+  <w:abstractNum w:abstractNumId="18" w15:restartNumberingAfterBreak="0">
+    <w:nsid w:val="6B474BAC"/>
+    <w:multiLevelType w:val="hybridMultilevel"/>
+    <w:tmpl w:val="712660A6"/>
+    <w:lvl w:ilvl="0" w:tplc="0409000F">
+      <w:start w:val="1"/>
+      <w:numFmt w:val="decimal"/>
+      <w:lvlText w:val="%1."/>
+      <w:lvlJc w:val="left"/>
+      <w:pPr>
+        <w:ind w:left="720" w:hanging="360"/>
+      </w:pPr>
+    </w:lvl>
+    <w:lvl w:ilvl="1" w:tplc="04090019" w:tentative="1">
+      <w:start w:val="1"/>
+      <w:numFmt w:val="lowerLetter"/>
+      <w:lvlText w:val="%2."/>
+      <w:lvlJc w:val="left"/>
+      <w:pPr>
+        <w:ind w:left="1440" w:hanging="360"/>
+      </w:pPr>
+    </w:lvl>
+    <w:lvl w:ilvl="2" w:tplc="0409001B" w:tentative="1">
+      <w:start w:val="1"/>
+      <w:numFmt w:val="lowerRoman"/>
+      <w:lvlText w:val="%3."/>
+      <w:lvlJc w:val="right"/>
+      <w:pPr>
+        <w:ind w:left="2160" w:hanging="180"/>
+      </w:pPr>
+    </w:lvl>
+    <w:lvl w:ilvl="3" w:tplc="0409000F" w:tentative="1">
+      <w:start w:val="1"/>
+      <w:numFmt w:val="decimal"/>
+      <w:lvlText w:val="%4."/>
+      <w:lvlJc w:val="left"/>
+      <w:pPr>
+        <w:ind w:left="2880" w:hanging="360"/>
+      </w:pPr>
+    </w:lvl>
+    <w:lvl w:ilvl="4" w:tplc="04090019" w:tentative="1">
+      <w:start w:val="1"/>
+      <w:numFmt w:val="lowerLetter"/>
+      <w:lvlText w:val="%5."/>
+      <w:lvlJc w:val="left"/>
+      <w:pPr>
+        <w:ind w:left="3600" w:hanging="360"/>
+      </w:pPr>
+    </w:lvl>
+    <w:lvl w:ilvl="5" w:tplc="0409001B" w:tentative="1">
+      <w:start w:val="1"/>
+      <w:numFmt w:val="lowerRoman"/>
+      <w:lvlText w:val="%6."/>
+      <w:lvlJc w:val="right"/>
+      <w:pPr>
+        <w:ind w:left="4320" w:hanging="180"/>
+      </w:pPr>
+    </w:lvl>
+    <w:lvl w:ilvl="6" w:tplc="0409000F" w:tentative="1">
+      <w:start w:val="1"/>
+      <w:numFmt w:val="decimal"/>
+      <w:lvlText w:val="%7."/>
+      <w:lvlJc w:val="left"/>
+      <w:pPr>
+        <w:ind w:left="5040" w:hanging="360"/>
+      </w:pPr>
+    </w:lvl>
+    <w:lvl w:ilvl="7" w:tplc="04090019" w:tentative="1">
+      <w:start w:val="1"/>
+      <w:numFmt w:val="lowerLetter"/>
+      <w:lvlText w:val="%8."/>
+      <w:lvlJc w:val="left"/>
+      <w:pPr>
+        <w:ind w:left="5760" w:hanging="360"/>
+      </w:pPr>
+    </w:lvl>
+    <w:lvl w:ilvl="8" w:tplc="0409001B" w:tentative="1">
+      <w:start w:val="1"/>
+      <w:numFmt w:val="lowerRoman"/>
+      <w:lvlText w:val="%9."/>
+      <w:lvlJc w:val="right"/>
+      <w:pPr>
+        <w:ind w:left="6480" w:hanging="180"/>
+      </w:pPr>
+    </w:lvl>
+  </w:abstractNum>
+  <w:abstractNum w:abstractNumId="19" w15:restartNumberingAfterBreak="0">
+    <w:nsid w:val="7411079C"/>
+    <w:multiLevelType w:val="hybridMultilevel"/>
+    <w:tmpl w:val="49E2CE56"/>
+    <w:lvl w:ilvl="0" w:tplc="04090001">
+      <w:start w:val="1"/>
+      <w:numFmt w:val="bullet"/>
+      <w:lvlText w:val=""/>
+      <w:lvlJc w:val="left"/>
+      <w:pPr>
+        <w:ind w:left="1080" w:hanging="360"/>
+      </w:pPr>
+      <w:rPr>
+        <w:rFonts w:ascii="Symbol" w:hAnsi="Symbol" w:hint="default"/>
+      </w:rPr>
+    </w:lvl>
+    <w:lvl w:ilvl="1" w:tplc="04090003" w:tentative="1">
+      <w:start w:val="1"/>
+      <w:numFmt w:val="bullet"/>
+      <w:lvlText w:val="o"/>
+      <w:lvlJc w:val="left"/>
+      <w:pPr>
+        <w:ind w:left="1800" w:hanging="360"/>
+      </w:pPr>
+      <w:rPr>
+        <w:rFonts w:ascii="Courier New" w:hAnsi="Courier New" w:cs="Courier New" w:hint="default"/>
+      </w:rPr>
+    </w:lvl>
+    <w:lvl w:ilvl="2" w:tplc="04090005" w:tentative="1">
+      <w:start w:val="1"/>
+      <w:numFmt w:val="bullet"/>
+      <w:lvlText w:val=""/>
+      <w:lvlJc w:val="left"/>
+      <w:pPr>
+        <w:ind w:left="2520" w:hanging="360"/>
+      </w:pPr>
+      <w:rPr>
+        <w:rFonts w:ascii="Wingdings" w:hAnsi="Wingdings" w:hint="default"/>
+      </w:rPr>
+    </w:lvl>
+    <w:lvl w:ilvl="3" w:tplc="04090001" w:tentative="1">
+      <w:start w:val="1"/>
+      <w:numFmt w:val="bullet"/>
+      <w:lvlText w:val=""/>
+      <w:lvlJc w:val="left"/>
+      <w:pPr>
+        <w:ind w:left="3240" w:hanging="360"/>
+      </w:pPr>
+      <w:rPr>
+        <w:rFonts w:ascii="Symbol" w:hAnsi="Symbol" w:hint="default"/>
+      </w:rPr>
+    </w:lvl>
+    <w:lvl w:ilvl="4" w:tplc="04090003" w:tentative="1">
+      <w:start w:val="1"/>
+      <w:numFmt w:val="bullet"/>
+      <w:lvlText w:val="o"/>
+      <w:lvlJc w:val="left"/>
+      <w:pPr>
+        <w:ind w:left="3960" w:hanging="360"/>
+      </w:pPr>
+      <w:rPr>
+        <w:rFonts w:ascii="Courier New" w:hAnsi="Courier New" w:cs="Courier New" w:hint="default"/>
+      </w:rPr>
+    </w:lvl>
+    <w:lvl w:ilvl="5" w:tplc="04090005" w:tentative="1">
+      <w:start w:val="1"/>
+      <w:numFmt w:val="bullet"/>
+      <w:lvlText w:val=""/>
+      <w:lvlJc w:val="left"/>
+      <w:pPr>
+        <w:ind w:left="4680" w:hanging="360"/>
+      </w:pPr>
+      <w:rPr>
+        <w:rFonts w:ascii="Wingdings" w:hAnsi="Wingdings" w:hint="default"/>
+      </w:rPr>
+    </w:lvl>
+    <w:lvl w:ilvl="6" w:tplc="04090001" w:tentative="1">
+      <w:start w:val="1"/>
+      <w:numFmt w:val="bullet"/>
+      <w:lvlText w:val=""/>
+      <w:lvlJc w:val="left"/>
+      <w:pPr>
+        <w:ind w:left="5400" w:hanging="360"/>
+      </w:pPr>
+      <w:rPr>
+        <w:rFonts w:ascii="Symbol" w:hAnsi="Symbol" w:hint="default"/>
+      </w:rPr>
+    </w:lvl>
+    <w:lvl w:ilvl="7" w:tplc="04090003" w:tentative="1">
+      <w:start w:val="1"/>
+      <w:numFmt w:val="bullet"/>
+      <w:lvlText w:val="o"/>
+      <w:lvlJc w:val="left"/>
+      <w:pPr>
+        <w:ind w:left="6120" w:hanging="360"/>
+      </w:pPr>
+      <w:rPr>
+        <w:rFonts w:ascii="Courier New" w:hAnsi="Courier New" w:cs="Courier New" w:hint="default"/>
+      </w:rPr>
+    </w:lvl>
+    <w:lvl w:ilvl="8" w:tplc="04090005" w:tentative="1">
+      <w:start w:val="1"/>
+      <w:numFmt w:val="bullet"/>
+      <w:lvlText w:val=""/>
+      <w:lvlJc w:val="left"/>
+      <w:pPr>
+        <w:ind w:left="6840" w:hanging="360"/>
+      </w:pPr>
+      <w:rPr>
+        <w:rFonts w:ascii="Wingdings" w:hAnsi="Wingdings" w:hint="default"/>
+      </w:rPr>
+    </w:lvl>
+  </w:abstractNum>
+  <w:abstractNum w:abstractNumId="20" w15:restartNumberingAfterBreak="0">
     <w:nsid w:val="755F16CC"/>
     <w:multiLevelType w:val="multilevel"/>
     <w:tmpl w:val="88CC63A0"/>
@@ -4955,7 +5577,7 @@
       </w:rPr>
     </w:lvl>
   </w:abstractNum>
-  <w:abstractNum w:abstractNumId="16" w15:restartNumberingAfterBreak="0">
+  <w:abstractNum w:abstractNumId="21" w15:restartNumberingAfterBreak="0">
     <w:nsid w:val="7AB969EA"/>
     <w:multiLevelType w:val="multilevel"/>
     <w:tmpl w:val="CDEE98A0"/>
@@ -5077,55 +5699,70 @@
     </w:lvl>
   </w:abstractNum>
   <w:num w:numId="1" w16cid:durableId="1663509187">
+    <w:abstractNumId w:val="7"/>
+  </w:num>
+  <w:num w:numId="2" w16cid:durableId="128473195">
+    <w:abstractNumId w:val="10"/>
+  </w:num>
+  <w:num w:numId="3" w16cid:durableId="119341396">
+    <w:abstractNumId w:val="12"/>
+  </w:num>
+  <w:num w:numId="4" w16cid:durableId="1991445802">
+    <w:abstractNumId w:val="2"/>
+  </w:num>
+  <w:num w:numId="5" w16cid:durableId="1403215707">
+    <w:abstractNumId w:val="6"/>
+  </w:num>
+  <w:num w:numId="6" w16cid:durableId="770197125">
+    <w:abstractNumId w:val="15"/>
+  </w:num>
+  <w:num w:numId="7" w16cid:durableId="961227938">
+    <w:abstractNumId w:val="3"/>
+  </w:num>
+  <w:num w:numId="8" w16cid:durableId="1005088984">
+    <w:abstractNumId w:val="20"/>
+  </w:num>
+  <w:num w:numId="9" w16cid:durableId="2055304906">
+    <w:abstractNumId w:val="11"/>
+  </w:num>
+  <w:num w:numId="10" w16cid:durableId="1910118742">
+    <w:abstractNumId w:val="17"/>
+  </w:num>
+  <w:num w:numId="11" w16cid:durableId="585069991">
+    <w:abstractNumId w:val="5"/>
+  </w:num>
+  <w:num w:numId="12" w16cid:durableId="305862111">
+    <w:abstractNumId w:val="13"/>
+  </w:num>
+  <w:num w:numId="13" w16cid:durableId="716780106">
+    <w:abstractNumId w:val="9"/>
+  </w:num>
+  <w:num w:numId="14" w16cid:durableId="1459909014">
+    <w:abstractNumId w:val="16"/>
+  </w:num>
+  <w:num w:numId="15" w16cid:durableId="1304117696">
+    <w:abstractNumId w:val="14"/>
+  </w:num>
+  <w:num w:numId="16" w16cid:durableId="402457648">
+    <w:abstractNumId w:val="8"/>
+  </w:num>
+  <w:num w:numId="17" w16cid:durableId="288051711">
+    <w:abstractNumId w:val="21"/>
+  </w:num>
+  <w:num w:numId="18" w16cid:durableId="480195964">
     <w:abstractNumId w:val="4"/>
   </w:num>
-  <w:num w:numId="2" w16cid:durableId="128473195">
-    <w:abstractNumId w:val="7"/>
+  <w:num w:numId="19" w16cid:durableId="1371883003">
+    <w:abstractNumId w:val="18"/>
   </w:num>
-  <w:num w:numId="3" w16cid:durableId="119341396">
-    <w:abstractNumId w:val="9"/>
-  </w:num>
-  <w:num w:numId="4" w16cid:durableId="1991445802">
-    <w:abstractNumId w:val="0"/>
-  </w:num>
-  <w:num w:numId="5" w16cid:durableId="1403215707">
-    <w:abstractNumId w:val="3"/>
-  </w:num>
-  <w:num w:numId="6" w16cid:durableId="770197125">
-    <w:abstractNumId w:val="12"/>
-  </w:num>
-  <w:num w:numId="7" w16cid:durableId="961227938">
+  <w:num w:numId="20" w16cid:durableId="1447966059">
     <w:abstractNumId w:val="1"/>
   </w:num>
-  <w:num w:numId="8" w16cid:durableId="1005088984">
-    <w:abstractNumId w:val="15"/>
+  <w:num w:numId="21" w16cid:durableId="962618087">
+    <w:abstractNumId w:val="19"/>
   </w:num>
-  <w:num w:numId="9" w16cid:durableId="2055304906">
-    <w:abstractNumId w:val="8"/>
-  </w:num>
-  <w:num w:numId="10" w16cid:durableId="1910118742">
-    <w:abstractNumId w:val="14"/>
-  </w:num>
-  <w:num w:numId="11" w16cid:durableId="585069991">
-    <w:abstractNumId w:val="2"/>
-  </w:num>
-  <w:num w:numId="12" w16cid:durableId="305862111">
-    <w:abstractNumId w:val="10"/>
-  </w:num>
-  <w:num w:numId="13" w16cid:durableId="716780106">
-    <w:abstractNumId w:val="6"/>
-  </w:num>
-  <w:num w:numId="14" w16cid:durableId="1459909014">
-    <w:abstractNumId w:val="13"/>
-  </w:num>
-  <w:num w:numId="15" w16cid:durableId="1304117696">
-    <w:abstractNumId w:val="11"/>
-  </w:num>
-  <w:num w:numId="16" w16cid:durableId="402457648">
-    <w:abstractNumId w:val="5"/>
-  </w:num>
-  <w:num w:numId="17" w16cid:durableId="288051711">
-    <w:abstractNumId w:val="16"/>
+  <w:num w:numId="22" w16cid:durableId="1896888810">
+    <w:abstractNumId w:val="0"/>
   </w:num>
 </w:numbering>
 </file>

</xml_diff>